<commit_message>
Update Lucrare de licenta v2.docx
</commit_message>
<xml_diff>
--- a/Lucrare de licenta v2.docx
+++ b/Lucrare de licenta v2.docx
@@ -9141,59 +9141,65 @@
         </w:rPr>
         <w:t>Bucla ce determină dacă obiectele de la etajul curent au fost colectate anterior</w:t>
       </w:r>
-      <w:bookmarkStart w:id="19" w:name="_GoBack"/>
+    </w:p>
+    <w:p>
+      <w:pPr>
+        <w:pStyle w:val="Heading2"/>
+        <w:rPr>
+          <w:lang w:val="ro-RO"/>
+        </w:rPr>
+      </w:pPr>
+      <w:r>
+        <w:rPr>
+          <w:lang w:val="ro-RO"/>
+        </w:rPr>
+        <w:t>LivingObject și MovingObject</w:t>
+      </w:r>
+    </w:p>
+    <w:p>
+      <w:pPr>
+        <w:rPr>
+          <w:lang w:val="ro-RO"/>
+        </w:rPr>
+      </w:pPr>
+      <w:r>
+        <w:rPr>
+          <w:lang w:val="ro-RO"/>
+        </w:rPr>
+        <w:t xml:space="preserve">LivingObject este clasa de bază </w:t>
+      </w:r>
+    </w:p>
+    <w:p>
+      <w:pPr>
+        <w:pStyle w:val="Heading2"/>
+        <w:rPr>
+          <w:lang w:val="ro-RO"/>
+        </w:rPr>
+      </w:pPr>
+      <w:r>
+        <w:rPr>
+          <w:lang w:val="ro-RO"/>
+        </w:rPr>
+        <w:t>Player</w:t>
+      </w:r>
+    </w:p>
+    <w:p>
+      <w:pPr>
+        <w:rPr>
+          <w:lang w:val="ro-RO"/>
+        </w:rPr>
+      </w:pPr>
+      <w:bookmarkStart w:id="19" w:name="_2vcck99hh4zl" w:colFirst="0" w:colLast="0"/>
       <w:bookmarkEnd w:id="19"/>
     </w:p>
     <w:p>
       <w:pPr>
-        <w:pStyle w:val="Heading2"/>
-        <w:rPr>
-          <w:lang w:val="ro-RO"/>
-        </w:rPr>
-      </w:pPr>
-      <w:r>
-        <w:rPr>
-          <w:lang w:val="ro-RO"/>
-        </w:rPr>
-        <w:t>LivingObject și MovingObject</w:t>
-      </w:r>
-    </w:p>
-    <w:p>
-      <w:pPr>
-        <w:rPr>
-          <w:lang w:val="ro-RO"/>
-        </w:rPr>
-      </w:pPr>
-    </w:p>
-    <w:p>
-      <w:pPr>
-        <w:pStyle w:val="Heading2"/>
-        <w:rPr>
-          <w:lang w:val="ro-RO"/>
-        </w:rPr>
-      </w:pPr>
-      <w:r>
-        <w:rPr>
-          <w:lang w:val="ro-RO"/>
-        </w:rPr>
-        <w:t>Player</w:t>
-      </w:r>
-    </w:p>
-    <w:p>
-      <w:pPr>
-        <w:rPr>
-          <w:lang w:val="ro-RO"/>
-        </w:rPr>
-      </w:pPr>
-      <w:bookmarkStart w:id="20" w:name="_2vcck99hh4zl" w:colFirst="0" w:colLast="0"/>
+        <w:rPr>
+          <w:lang w:val="ro-RO"/>
+        </w:rPr>
+      </w:pPr>
+      <w:bookmarkStart w:id="20" w:name="_GoBack"/>
       <w:bookmarkEnd w:id="20"/>
-    </w:p>
-    <w:p>
-      <w:pPr>
-        <w:rPr>
-          <w:lang w:val="ro-RO"/>
-        </w:rPr>
-      </w:pPr>
     </w:p>
     <w:p>
       <w:pPr>
@@ -16001,7 +16007,7 @@
 </file>
 
 <file path=customXml/itemProps1.xml><?xml version="1.0" encoding="utf-8"?>
-<ds:datastoreItem xmlns:ds="http://schemas.openxmlformats.org/officeDocument/2006/customXml" ds:itemID="{0BD0C82D-F7AB-46D9-BA56-3D0D507A4896}">
+<ds:datastoreItem xmlns:ds="http://schemas.openxmlformats.org/officeDocument/2006/customXml" ds:itemID="{5159F2DE-7F15-4987-8DF5-EDD27D003069}">
   <ds:schemaRefs>
     <ds:schemaRef ds:uri="http://schemas.openxmlformats.org/officeDocument/2006/bibliography"/>
   </ds:schemaRefs>

</xml_diff>